<commit_message>
Final design document push
Signed-off-by: spelka <sebastian.pelka@hotmail.com>
</commit_message>
<xml_diff>
--- a/DesignDocs/Website Planning.docx
+++ b/DesignDocs/Website Planning.docx
@@ -27,6 +27,7 @@
       <w:r>
         <w:rPr>
           <w:noProof/>
+          <w:lang w:val="en-CA" w:eastAsia="en-CA"/>
         </w:rPr>
         <w:drawing>
           <wp:inline distT="0" distB="0" distL="0" distR="0">
@@ -111,6 +112,7 @@
       <w:r>
         <w:rPr>
           <w:noProof/>
+          <w:lang w:val="en-CA" w:eastAsia="en-CA"/>
         </w:rPr>
         <w:drawing>
           <wp:inline distT="0" distB="0" distL="0" distR="0" wp14:anchorId="19040AEB" wp14:editId="4B23A98B">
@@ -1166,8 +1168,6 @@
         </w:rPr>
         <w:t>all Current</w:t>
       </w:r>
-      <w:bookmarkStart w:id="0" w:name="_GoBack"/>
-      <w:bookmarkEnd w:id="0"/>
     </w:p>
     <w:p>
       <w:pPr>
@@ -1539,6 +1539,8 @@
       <w:r>
         <w:t>htpasswd</w:t>
       </w:r>
+      <w:bookmarkStart w:id="0" w:name="_GoBack"/>
+      <w:bookmarkEnd w:id="0"/>
       <w:proofErr w:type="spellEnd"/>
     </w:p>
     <w:p>
@@ -1617,6 +1619,7 @@
       <w:r>
         <w:rPr>
           <w:noProof/>
+          <w:lang w:val="en-CA" w:eastAsia="en-CA"/>
         </w:rPr>
         <w:drawing>
           <wp:inline distT="0" distB="0" distL="0" distR="0" wp14:anchorId="02D37C8F" wp14:editId="56BCFAA3">
@@ -1700,6 +1703,7 @@
       <w:r>
         <w:rPr>
           <w:noProof/>
+          <w:lang w:val="en-CA" w:eastAsia="en-CA"/>
         </w:rPr>
         <w:drawing>
           <wp:inline distT="0" distB="0" distL="0" distR="0" wp14:anchorId="3E797920" wp14:editId="6F6B3514">

</xml_diff>